<commit_message>
Update notes and cleaning script
</commit_message>
<xml_diff>
--- a/01_planning/notes_and_ideas.docx
+++ b/01_planning/notes_and_ideas.docx
@@ -7,37 +7,8 @@
         <w:pStyle w:val="Titel"/>
       </w:pPr>
       <w:r>
-        <w:t>Analyseanwendungen ILV S2020 – Projektnotizen „</w:t>
+        <w:t>Analyseanwendungen ILV S2020 – Projektnotizen „Exploring world development indicators</w:t>
       </w:r>
-      <w:proofErr w:type="spellStart"/>
-      <w:r>
-        <w:t>Exploring</w:t>
-      </w:r>
-      <w:proofErr w:type="spellEnd"/>
-      <w:r>
-        <w:t xml:space="preserve"> </w:t>
-      </w:r>
-      <w:proofErr w:type="spellStart"/>
-      <w:r>
-        <w:t>world</w:t>
-      </w:r>
-      <w:proofErr w:type="spellEnd"/>
-      <w:r>
-        <w:t xml:space="preserve"> </w:t>
-      </w:r>
-      <w:proofErr w:type="spellStart"/>
-      <w:r>
-        <w:t>development</w:t>
-      </w:r>
-      <w:proofErr w:type="spellEnd"/>
-      <w:r>
-        <w:t xml:space="preserve"> </w:t>
-      </w:r>
-      <w:proofErr w:type="spellStart"/>
-      <w:r>
-        <w:t>indicators</w:t>
-      </w:r>
-      <w:proofErr w:type="spellEnd"/>
       <w:r>
         <w:t>“</w:t>
       </w:r>
@@ -65,15 +36,13 @@
       <w:r>
         <w:t>https://public.tableau.com/profile/biegt#!/vizhome/Exploringworlddevelopmentindicators/Densityplottest</w:t>
       </w:r>
-      <w:bookmarkStart w:id="0" w:name="_GoBack"/>
-      <w:bookmarkEnd w:id="0"/>
     </w:p>
     <w:p>
       <w:pPr>
         <w:pStyle w:val="berschrift1"/>
       </w:pPr>
       <w:r>
-        <w:t>Ideen für Fragestellungen</w:t>
+        <w:t>Next steps:</w:t>
       </w:r>
     </w:p>
     <w:p>
@@ -81,250 +50,14 @@
         <w:pStyle w:val="Listenabsatz"/>
         <w:numPr>
           <w:ilvl w:val="0"/>
-          <w:numId w:val="5"/>
+          <w:numId w:val="6"/>
         </w:numPr>
       </w:pPr>
       <w:r>
-        <w:t xml:space="preserve">Wie veränderten sich Energieverbrauch / CO2-Ausstoß / Anteil </w:t>
+        <w:t>Kleinigkeiten überarbeiten (Axis alignment, jitter, etc.)</w:t>
       </w:r>
-      <w:proofErr w:type="spellStart"/>
-      <w:r>
-        <w:t>Renewable</w:t>
-      </w:r>
-      <w:proofErr w:type="spellEnd"/>
-      <w:r>
-        <w:t xml:space="preserve"> Energy / Anteil Fossil </w:t>
-      </w:r>
-      <w:proofErr w:type="spellStart"/>
-      <w:r>
-        <w:t>Fuels</w:t>
-      </w:r>
-      <w:proofErr w:type="spellEnd"/>
-      <w:r>
-        <w:t xml:space="preserve"> über die Zeit?</w:t>
-      </w:r>
-    </w:p>
-    <w:p>
-      <w:pPr>
-        <w:pStyle w:val="Listenabsatz"/>
-        <w:numPr>
-          <w:ilvl w:val="0"/>
-          <w:numId w:val="5"/>
-        </w:numPr>
-      </w:pPr>
-      <w:r>
-        <w:t xml:space="preserve">Welche Länder haben den höchsten </w:t>
-      </w:r>
-      <w:r>
-        <w:t xml:space="preserve">Energieverbrauch / CO2-Ausstoß / Anteil </w:t>
-      </w:r>
-      <w:proofErr w:type="spellStart"/>
-      <w:r>
-        <w:t>Renewable</w:t>
-      </w:r>
-      <w:proofErr w:type="spellEnd"/>
-      <w:r>
-        <w:t xml:space="preserve"> Energy / Anteil Fossil </w:t>
-      </w:r>
-      <w:proofErr w:type="spellStart"/>
-      <w:r>
-        <w:t>Fuels</w:t>
-      </w:r>
-      <w:proofErr w:type="spellEnd"/>
-    </w:p>
-    <w:p>
-      <w:pPr>
-        <w:pStyle w:val="berschrift1"/>
-      </w:pPr>
-      <w:r>
-        <w:t>Ideen für Tableau-Dashboards:</w:t>
-      </w:r>
-    </w:p>
-    <w:p>
-      <w:pPr>
-        <w:pStyle w:val="Listenabsatz"/>
-        <w:numPr>
-          <w:ilvl w:val="0"/>
-          <w:numId w:val="3"/>
-        </w:numPr>
-      </w:pPr>
-      <w:r>
-        <w:t>Energie-Dashboard</w:t>
-      </w:r>
-      <w:r>
-        <w:t>: Energieverbrauch verschiedener Länder (inklusive Karte)</w:t>
-      </w:r>
-      <w:r>
-        <w:t xml:space="preserve"> über die Zeit erkunden</w:t>
-      </w:r>
-    </w:p>
-    <w:p>
-      <w:pPr>
-        <w:pStyle w:val="Listenabsatz"/>
-        <w:numPr>
-          <w:ilvl w:val="0"/>
-          <w:numId w:val="3"/>
-        </w:numPr>
-      </w:pPr>
-      <w:r>
-        <w:t xml:space="preserve">Dashboard mit </w:t>
-      </w:r>
-      <w:proofErr w:type="spellStart"/>
-      <w:r>
-        <w:t>Rossling</w:t>
-      </w:r>
-      <w:proofErr w:type="spellEnd"/>
-      <w:r>
-        <w:t xml:space="preserve"> Plot: </w:t>
-      </w:r>
-      <w:proofErr w:type="spellStart"/>
-      <w:r>
-        <w:t>Rossling</w:t>
-      </w:r>
-      <w:proofErr w:type="spellEnd"/>
-      <w:r>
-        <w:t xml:space="preserve"> Plot kombiniert mit Histogrammen / Density Plots</w:t>
-      </w:r>
-      <w:r>
-        <w:t xml:space="preserve"> / </w:t>
-      </w:r>
-      <w:proofErr w:type="spellStart"/>
-      <w:r>
-        <w:t>Boxplots</w:t>
-      </w:r>
-      <w:proofErr w:type="spellEnd"/>
-      <w:r>
-        <w:t xml:space="preserve"> </w:t>
-      </w:r>
-      <w:proofErr w:type="spellStart"/>
-      <w:r>
-        <w:t>whatever</w:t>
-      </w:r>
-      <w:proofErr w:type="spellEnd"/>
-      <w:r>
-        <w:t xml:space="preserve"> </w:t>
-      </w:r>
-      <w:r>
-        <w:t xml:space="preserve">(auch einzelnen Maße wie Mittelwert oder so) </w:t>
-      </w:r>
-      <w:r>
-        <w:t>der verschiedenen Messungen über die Zeit</w:t>
-      </w:r>
-    </w:p>
-    <w:p>
-      <w:pPr>
-        <w:pStyle w:val="Listenabsatz"/>
-        <w:numPr>
-          <w:ilvl w:val="0"/>
-          <w:numId w:val="3"/>
-        </w:numPr>
-      </w:pPr>
-      <w:r>
-        <w:t xml:space="preserve">Ein Plot angelehnt an </w:t>
-      </w:r>
-      <w:proofErr w:type="spellStart"/>
-      <w:r>
-        <w:t>Rossling</w:t>
-      </w:r>
-      <w:proofErr w:type="spellEnd"/>
-      <w:r>
-        <w:t xml:space="preserve"> Plot in Bezug auf Energieverbrauch</w:t>
-      </w:r>
-    </w:p>
-    <w:p>
-      <w:pPr>
-        <w:pStyle w:val="berschrift1"/>
-      </w:pPr>
-      <w:r>
-        <w:t xml:space="preserve">Mögliche Stories / </w:t>
-      </w:r>
-      <w:proofErr w:type="spellStart"/>
-      <w:r>
-        <w:t>Conclusions</w:t>
-      </w:r>
-      <w:proofErr w:type="spellEnd"/>
-      <w:r>
-        <w:t>:</w:t>
-      </w:r>
-    </w:p>
-    <w:p>
-      <w:pPr>
-        <w:pStyle w:val="Listenabsatz"/>
-        <w:numPr>
-          <w:ilvl w:val="0"/>
-          <w:numId w:val="4"/>
-        </w:numPr>
-      </w:pPr>
-      <w:r>
-        <w:t>Der Anteil erneuerbarer Energien</w:t>
-      </w:r>
-      <w:r>
-        <w:t xml:space="preserve"> etc.</w:t>
-      </w:r>
-      <w:r>
-        <w:t xml:space="preserve"> hat sich</w:t>
-      </w:r>
-      <w:r>
-        <w:t xml:space="preserve"> nicht viel verändert von 1990 und 2015 (Zeitraum</w:t>
-      </w:r>
-      <w:r>
-        <w:t>,</w:t>
-      </w:r>
-      <w:r>
-        <w:t xml:space="preserve"> in dem es Daten dazu gibt)</w:t>
-      </w:r>
-    </w:p>
-    <w:p>
-      <w:pPr>
-        <w:pStyle w:val="Listenabsatz"/>
-        <w:numPr>
-          <w:ilvl w:val="0"/>
-          <w:numId w:val="4"/>
-        </w:numPr>
-      </w:pPr>
-      <w:r>
-        <w:t>USA und China sind die Übeltäter!</w:t>
-      </w:r>
-    </w:p>
-    <w:p>
-      <w:pPr>
-        <w:pStyle w:val="Listenabsatz"/>
-        <w:numPr>
-          <w:ilvl w:val="0"/>
-          <w:numId w:val="4"/>
-        </w:numPr>
-      </w:pPr>
-      <w:r>
-        <w:t>Trend: Höhere Lebenserwartung und kleinere Familien</w:t>
-      </w:r>
-    </w:p>
-    <w:p>
-      <w:pPr>
-        <w:pStyle w:val="berschrift1"/>
-      </w:pPr>
-      <w:r>
-        <w:t xml:space="preserve">Next </w:t>
-      </w:r>
-      <w:proofErr w:type="spellStart"/>
-      <w:r>
-        <w:t>steps</w:t>
-      </w:r>
-      <w:proofErr w:type="spellEnd"/>
-      <w:r>
-        <w:t>:</w:t>
-      </w:r>
-    </w:p>
-    <w:p>
-      <w:pPr>
-        <w:pStyle w:val="Listenabsatz"/>
-        <w:numPr>
-          <w:ilvl w:val="0"/>
-          <w:numId w:val="4"/>
-        </w:numPr>
-      </w:pPr>
-      <w:r>
-        <w:t>Daten weiter explorieren</w:t>
-      </w:r>
+      <w:bookmarkStart w:id="0" w:name="_GoBack"/>
+      <w:bookmarkEnd w:id="0"/>
     </w:p>
     <w:p/>
     <w:sectPr>
@@ -833,9 +566,122 @@
     </w:lvl>
   </w:abstractNum>
   <w:abstractNum w:abstractNumId="5" w15:restartNumberingAfterBreak="0">
+    <w:nsid w:val="3EAF022D"/>
+    <w:multiLevelType w:val="hybridMultilevel"/>
+    <w:tmpl w:val="53C6578C"/>
+    <w:lvl w:ilvl="0" w:tplc="04070001">
+      <w:start w:val="1"/>
+      <w:numFmt w:val="bullet"/>
+      <w:lvlText w:val=""/>
+      <w:lvlJc w:val="left"/>
+      <w:pPr>
+        <w:ind w:left="720" w:hanging="360"/>
+      </w:pPr>
+      <w:rPr>
+        <w:rFonts w:ascii="Symbol" w:hAnsi="Symbol" w:hint="default"/>
+      </w:rPr>
+    </w:lvl>
+    <w:lvl w:ilvl="1" w:tplc="04070003" w:tentative="1">
+      <w:start w:val="1"/>
+      <w:numFmt w:val="bullet"/>
+      <w:lvlText w:val="o"/>
+      <w:lvlJc w:val="left"/>
+      <w:pPr>
+        <w:ind w:left="1440" w:hanging="360"/>
+      </w:pPr>
+      <w:rPr>
+        <w:rFonts w:ascii="Courier New" w:hAnsi="Courier New" w:cs="Courier New" w:hint="default"/>
+      </w:rPr>
+    </w:lvl>
+    <w:lvl w:ilvl="2" w:tplc="04070005" w:tentative="1">
+      <w:start w:val="1"/>
+      <w:numFmt w:val="bullet"/>
+      <w:lvlText w:val=""/>
+      <w:lvlJc w:val="left"/>
+      <w:pPr>
+        <w:ind w:left="2160" w:hanging="360"/>
+      </w:pPr>
+      <w:rPr>
+        <w:rFonts w:ascii="Wingdings" w:hAnsi="Wingdings" w:hint="default"/>
+      </w:rPr>
+    </w:lvl>
+    <w:lvl w:ilvl="3" w:tplc="04070001" w:tentative="1">
+      <w:start w:val="1"/>
+      <w:numFmt w:val="bullet"/>
+      <w:lvlText w:val=""/>
+      <w:lvlJc w:val="left"/>
+      <w:pPr>
+        <w:ind w:left="2880" w:hanging="360"/>
+      </w:pPr>
+      <w:rPr>
+        <w:rFonts w:ascii="Symbol" w:hAnsi="Symbol" w:hint="default"/>
+      </w:rPr>
+    </w:lvl>
+    <w:lvl w:ilvl="4" w:tplc="04070003" w:tentative="1">
+      <w:start w:val="1"/>
+      <w:numFmt w:val="bullet"/>
+      <w:lvlText w:val="o"/>
+      <w:lvlJc w:val="left"/>
+      <w:pPr>
+        <w:ind w:left="3600" w:hanging="360"/>
+      </w:pPr>
+      <w:rPr>
+        <w:rFonts w:ascii="Courier New" w:hAnsi="Courier New" w:cs="Courier New" w:hint="default"/>
+      </w:rPr>
+    </w:lvl>
+    <w:lvl w:ilvl="5" w:tplc="04070005" w:tentative="1">
+      <w:start w:val="1"/>
+      <w:numFmt w:val="bullet"/>
+      <w:lvlText w:val=""/>
+      <w:lvlJc w:val="left"/>
+      <w:pPr>
+        <w:ind w:left="4320" w:hanging="360"/>
+      </w:pPr>
+      <w:rPr>
+        <w:rFonts w:ascii="Wingdings" w:hAnsi="Wingdings" w:hint="default"/>
+      </w:rPr>
+    </w:lvl>
+    <w:lvl w:ilvl="6" w:tplc="04070001" w:tentative="1">
+      <w:start w:val="1"/>
+      <w:numFmt w:val="bullet"/>
+      <w:lvlText w:val=""/>
+      <w:lvlJc w:val="left"/>
+      <w:pPr>
+        <w:ind w:left="5040" w:hanging="360"/>
+      </w:pPr>
+      <w:rPr>
+        <w:rFonts w:ascii="Symbol" w:hAnsi="Symbol" w:hint="default"/>
+      </w:rPr>
+    </w:lvl>
+    <w:lvl w:ilvl="7" w:tplc="04070003" w:tentative="1">
+      <w:start w:val="1"/>
+      <w:numFmt w:val="bullet"/>
+      <w:lvlText w:val="o"/>
+      <w:lvlJc w:val="left"/>
+      <w:pPr>
+        <w:ind w:left="5760" w:hanging="360"/>
+      </w:pPr>
+      <w:rPr>
+        <w:rFonts w:ascii="Courier New" w:hAnsi="Courier New" w:cs="Courier New" w:hint="default"/>
+      </w:rPr>
+    </w:lvl>
+    <w:lvl w:ilvl="8" w:tplc="04070005" w:tentative="1">
+      <w:start w:val="1"/>
+      <w:numFmt w:val="bullet"/>
+      <w:lvlText w:val=""/>
+      <w:lvlJc w:val="left"/>
+      <w:pPr>
+        <w:ind w:left="6480" w:hanging="360"/>
+      </w:pPr>
+      <w:rPr>
+        <w:rFonts w:ascii="Wingdings" w:hAnsi="Wingdings" w:hint="default"/>
+      </w:rPr>
+    </w:lvl>
+  </w:abstractNum>
+  <w:abstractNum w:abstractNumId="6" w15:restartNumberingAfterBreak="0">
     <w:nsid w:val="5035478B"/>
     <w:multiLevelType w:val="hybridMultilevel"/>
-    <w:tmpl w:val="E2E2A902"/>
+    <w:tmpl w:val="0CA2F8CC"/>
     <w:lvl w:ilvl="0" w:tplc="04070001">
       <w:start w:val="1"/>
       <w:numFmt w:val="bullet"/>
@@ -961,6 +807,9 @@
     <w:abstractNumId w:val="4"/>
   </w:num>
   <w:num w:numId="6">
+    <w:abstractNumId w:val="6"/>
+  </w:num>
+  <w:num w:numId="7">
     <w:abstractNumId w:val="5"/>
   </w:num>
 </w:numbering>
@@ -1385,6 +1234,28 @@
       <w:szCs w:val="32"/>
     </w:rPr>
   </w:style>
+  <w:style w:type="paragraph" w:styleId="berschrift2">
+    <w:name w:val="heading 2"/>
+    <w:basedOn w:val="Standard"/>
+    <w:next w:val="Standard"/>
+    <w:link w:val="berschrift2Zchn"/>
+    <w:uiPriority w:val="9"/>
+    <w:unhideWhenUsed/>
+    <w:qFormat/>
+    <w:rsid w:val="001B50DA"/>
+    <w:pPr>
+      <w:keepNext/>
+      <w:keepLines/>
+      <w:spacing w:before="40" w:after="0"/>
+      <w:outlineLvl w:val="1"/>
+    </w:pPr>
+    <w:rPr>
+      <w:rFonts w:asciiTheme="majorHAnsi" w:eastAsiaTheme="majorEastAsia" w:hAnsiTheme="majorHAnsi" w:cstheme="majorBidi"/>
+      <w:color w:val="2F5496" w:themeColor="accent1" w:themeShade="BF"/>
+      <w:sz w:val="26"/>
+      <w:szCs w:val="26"/>
+    </w:rPr>
+  </w:style>
   <w:style w:type="character" w:default="1" w:styleId="Absatz-Standardschriftart">
     <w:name w:val="Default Paragraph Font"/>
     <w:uiPriority w:val="1"/>
@@ -1496,6 +1367,19 @@
     <w:rPr>
       <w:b/>
       <w:bCs/>
+    </w:rPr>
+  </w:style>
+  <w:style w:type="character" w:customStyle="1" w:styleId="berschrift2Zchn">
+    <w:name w:val="Überschrift 2 Zchn"/>
+    <w:basedOn w:val="Absatz-Standardschriftart"/>
+    <w:link w:val="berschrift2"/>
+    <w:uiPriority w:val="9"/>
+    <w:rsid w:val="001B50DA"/>
+    <w:rPr>
+      <w:rFonts w:asciiTheme="majorHAnsi" w:eastAsiaTheme="majorEastAsia" w:hAnsiTheme="majorHAnsi" w:cstheme="majorBidi"/>
+      <w:color w:val="2F5496" w:themeColor="accent1" w:themeShade="BF"/>
+      <w:sz w:val="26"/>
+      <w:szCs w:val="26"/>
     </w:rPr>
   </w:style>
 </w:styles>

</xml_diff>

<commit_message>
Add link to final project
</commit_message>
<xml_diff>
--- a/01_planning/notes_and_ideas.docx
+++ b/01_planning/notes_and_ideas.docx
@@ -7,8 +7,37 @@
         <w:pStyle w:val="Titel"/>
       </w:pPr>
       <w:r>
-        <w:t>Analyseanwendungen ILV S2020 – Projektnotizen „Exploring world development indicators</w:t>
-      </w:r>
+        <w:t>Analyseanwendungen ILV S2020 – Projektnotizen „</w:t>
+      </w:r>
+      <w:proofErr w:type="spellStart"/>
+      <w:r>
+        <w:t>Exploring</w:t>
+      </w:r>
+      <w:proofErr w:type="spellEnd"/>
+      <w:r>
+        <w:t xml:space="preserve"> </w:t>
+      </w:r>
+      <w:proofErr w:type="spellStart"/>
+      <w:r>
+        <w:t>world</w:t>
+      </w:r>
+      <w:proofErr w:type="spellEnd"/>
+      <w:r>
+        <w:t xml:space="preserve"> </w:t>
+      </w:r>
+      <w:proofErr w:type="spellStart"/>
+      <w:r>
+        <w:t>development</w:t>
+      </w:r>
+      <w:proofErr w:type="spellEnd"/>
+      <w:r>
+        <w:t xml:space="preserve"> </w:t>
+      </w:r>
+      <w:proofErr w:type="spellStart"/>
+      <w:r>
+        <w:t>indicators</w:t>
+      </w:r>
+      <w:proofErr w:type="spellEnd"/>
       <w:r>
         <w:t>“</w:t>
       </w:r>
@@ -42,7 +71,15 @@
         <w:pStyle w:val="berschrift1"/>
       </w:pPr>
       <w:r>
-        <w:t>Next steps:</w:t>
+        <w:t xml:space="preserve">Next </w:t>
+      </w:r>
+      <w:proofErr w:type="spellStart"/>
+      <w:r>
+        <w:t>steps</w:t>
+      </w:r>
+      <w:proofErr w:type="spellEnd"/>
+      <w:r>
+        <w:t>:</w:t>
       </w:r>
     </w:p>
     <w:p>
@@ -54,10 +91,66 @@
         </w:numPr>
       </w:pPr>
       <w:r>
-        <w:t>Kleinigkeiten überarbeiten (Axis alignment, jitter, etc.)</w:t>
+        <w:t xml:space="preserve">Kleinigkeiten überarbeiten (Axis </w:t>
+      </w:r>
+      <w:proofErr w:type="spellStart"/>
+      <w:r>
+        <w:t>alignment</w:t>
+      </w:r>
+      <w:proofErr w:type="spellEnd"/>
+      <w:r>
+        <w:t xml:space="preserve">, </w:t>
+      </w:r>
+      <w:proofErr w:type="spellStart"/>
+      <w:r>
+        <w:t>jitter</w:t>
+      </w:r>
+      <w:proofErr w:type="spellEnd"/>
+      <w:r>
+        <w:t>, etc.)</w:t>
+      </w:r>
+    </w:p>
+    <w:p>
+      <w:pPr>
+        <w:pStyle w:val="Listenabsatz"/>
+        <w:numPr>
+          <w:ilvl w:val="0"/>
+          <w:numId w:val="6"/>
+        </w:numPr>
+      </w:pPr>
+      <w:r>
+        <w:t>Conclusio in Form eines Sheets einfügen -&gt; vielleicht mit Anmerkungen</w:t>
       </w:r>
       <w:bookmarkStart w:id="0" w:name="_GoBack"/>
       <w:bookmarkEnd w:id="0"/>
+      <w:r>
+        <w:t xml:space="preserve"> oder auch noch einfachen Stichpunkten</w:t>
+      </w:r>
+    </w:p>
+    <w:p>
+      <w:pPr>
+        <w:pStyle w:val="Listenabsatz"/>
+        <w:numPr>
+          <w:ilvl w:val="0"/>
+          <w:numId w:val="6"/>
+        </w:numPr>
+      </w:pPr>
+      <w:proofErr w:type="spellStart"/>
+      <w:r>
+        <w:t>Correlation</w:t>
+      </w:r>
+      <w:proofErr w:type="spellEnd"/>
+      <w:r>
+        <w:t xml:space="preserve"> </w:t>
+      </w:r>
+      <w:proofErr w:type="spellStart"/>
+      <w:r>
+        <w:t>explorer</w:t>
+      </w:r>
+      <w:proofErr w:type="spellEnd"/>
+      <w:r>
+        <w:t xml:space="preserve"> in die Story einbinden </w:t>
+      </w:r>
     </w:p>
     <w:p/>
     <w:sectPr>

</xml_diff>